<commit_message>
CDU_V2: Ajustes para registro de pagos de citas
</commit_message>
<xml_diff>
--- a/documentacion/Casos de Uso/7386_CasosdeUso.docx
+++ b/documentacion/Casos de Uso/7386_CasosdeUso.docx
@@ -271,7 +271,17 @@
           <w:sz w:val="36"/>
           <w:szCs w:val="36"/>
         </w:rPr>
-        <w:t>07/10/2025</w:t>
+        <w:t>21</w:t>
+      </w:r>
+      <w:r>
+        <w:rPr>
+          <w:b/>
+          <w:i/>
+          <w:color w:val="00B050"/>
+          <w:sz w:val="36"/>
+          <w:szCs w:val="36"/>
+        </w:rPr>
+        <w:t>/10/2025</w:t>
       </w:r>
     </w:p>
     <w:p>
@@ -1963,16 +1973,16 @@
         <w:tblLook w:val="04A0" w:firstRow="1" w:lastRow="0" w:firstColumn="1" w:lastColumn="0" w:noHBand="0" w:noVBand="1"/>
       </w:tblPr>
       <w:tblGrid>
-        <w:gridCol w:w="1217"/>
-        <w:gridCol w:w="1156"/>
-        <w:gridCol w:w="1715"/>
-        <w:gridCol w:w="1801"/>
-        <w:gridCol w:w="2831"/>
+        <w:gridCol w:w="1240"/>
+        <w:gridCol w:w="1154"/>
+        <w:gridCol w:w="1707"/>
+        <w:gridCol w:w="1798"/>
+        <w:gridCol w:w="2821"/>
       </w:tblGrid>
       <w:tr>
         <w:tc>
           <w:tcPr>
-            <w:tcW w:w="1217" w:type="dxa"/>
+            <w:tcW w:w="1240" w:type="dxa"/>
             <w:shd w:val="clear" w:color="auto" w:fill="D9D9D9"/>
           </w:tcPr>
           <w:p>
@@ -2003,7 +2013,7 @@
         </w:tc>
         <w:tc>
           <w:tcPr>
-            <w:tcW w:w="1156" w:type="dxa"/>
+            <w:tcW w:w="1154" w:type="dxa"/>
             <w:shd w:val="clear" w:color="auto" w:fill="D9D9D9"/>
           </w:tcPr>
           <w:p>
@@ -2034,7 +2044,7 @@
         </w:tc>
         <w:tc>
           <w:tcPr>
-            <w:tcW w:w="1715" w:type="dxa"/>
+            <w:tcW w:w="1707" w:type="dxa"/>
             <w:shd w:val="clear" w:color="auto" w:fill="D9D9D9"/>
           </w:tcPr>
           <w:p>
@@ -2065,7 +2075,7 @@
         </w:tc>
         <w:tc>
           <w:tcPr>
-            <w:tcW w:w="1801" w:type="dxa"/>
+            <w:tcW w:w="1798" w:type="dxa"/>
             <w:shd w:val="clear" w:color="auto" w:fill="D9D9D9"/>
           </w:tcPr>
           <w:p>
@@ -2096,7 +2106,7 @@
         </w:tc>
         <w:tc>
           <w:tcPr>
-            <w:tcW w:w="2831" w:type="dxa"/>
+            <w:tcW w:w="2821" w:type="dxa"/>
             <w:shd w:val="clear" w:color="auto" w:fill="D9D9D9"/>
           </w:tcPr>
           <w:p>
@@ -2129,7 +2139,7 @@
       <w:tr>
         <w:tc>
           <w:tcPr>
-            <w:tcW w:w="1217" w:type="dxa"/>
+            <w:tcW w:w="1240" w:type="dxa"/>
           </w:tcPr>
           <w:p>
             <w:pPr>
@@ -2159,7 +2169,7 @@
         </w:tc>
         <w:tc>
           <w:tcPr>
-            <w:tcW w:w="1156" w:type="dxa"/>
+            <w:tcW w:w="1154" w:type="dxa"/>
           </w:tcPr>
           <w:p>
             <w:pPr>
@@ -2189,7 +2199,7 @@
         </w:tc>
         <w:tc>
           <w:tcPr>
-            <w:tcW w:w="1715" w:type="dxa"/>
+            <w:tcW w:w="1707" w:type="dxa"/>
           </w:tcPr>
           <w:p>
             <w:pPr>
@@ -2219,7 +2229,7 @@
         </w:tc>
         <w:tc>
           <w:tcPr>
-            <w:tcW w:w="1801" w:type="dxa"/>
+            <w:tcW w:w="1798" w:type="dxa"/>
           </w:tcPr>
           <w:p>
             <w:pPr>
@@ -2249,7 +2259,7 @@
         </w:tc>
         <w:tc>
           <w:tcPr>
-            <w:tcW w:w="2831" w:type="dxa"/>
+            <w:tcW w:w="2821" w:type="dxa"/>
           </w:tcPr>
           <w:p>
             <w:pPr>
@@ -2275,6 +2285,193 @@
               </w:rPr>
               <w:t>Especificación de casos de uso para el trabajo de titulación</w:t>
             </w:r>
+          </w:p>
+        </w:tc>
+      </w:tr>
+      <w:tr>
+        <w:tc>
+          <w:tcPr>
+            <w:tcW w:w="1240" w:type="dxa"/>
+          </w:tcPr>
+          <w:p>
+            <w:pPr>
+              <w:spacing w:after="0" w:line="240" w:lineRule="auto"/>
+              <w:jc w:val="center"/>
+              <w:rPr>
+                <w:rFonts w:eastAsia="Times New Roman" w:cs="Arial"/>
+                <w:b/>
+                <w:color w:val="000000"/>
+                <w:sz w:val="20"/>
+                <w:szCs w:val="20"/>
+                <w:lang w:eastAsia="es-VE"/>
+              </w:rPr>
+            </w:pPr>
+            <w:r>
+              <w:rPr>
+                <w:rFonts w:eastAsia="Times New Roman" w:cs="Arial"/>
+                <w:b/>
+                <w:color w:val="000000"/>
+                <w:sz w:val="20"/>
+                <w:szCs w:val="20"/>
+                <w:lang w:eastAsia="es-VE"/>
+              </w:rPr>
+              <w:t>21/10</w:t>
+            </w:r>
+            <w:r>
+              <w:rPr>
+                <w:rFonts w:eastAsia="Times New Roman" w:cs="Arial"/>
+                <w:b/>
+                <w:color w:val="000000"/>
+                <w:sz w:val="20"/>
+                <w:szCs w:val="20"/>
+                <w:lang w:eastAsia="es-VE"/>
+              </w:rPr>
+              <w:t>/</w:t>
+            </w:r>
+            <w:r>
+              <w:rPr>
+                <w:rFonts w:eastAsia="Times New Roman" w:cs="Arial"/>
+                <w:b/>
+                <w:color w:val="000000"/>
+                <w:sz w:val="20"/>
+                <w:szCs w:val="20"/>
+                <w:lang w:eastAsia="es-VE"/>
+              </w:rPr>
+              <w:t>2025</w:t>
+            </w:r>
+          </w:p>
+        </w:tc>
+        <w:tc>
+          <w:tcPr>
+            <w:tcW w:w="1154" w:type="dxa"/>
+          </w:tcPr>
+          <w:p>
+            <w:pPr>
+              <w:spacing w:after="0" w:line="240" w:lineRule="auto"/>
+              <w:jc w:val="center"/>
+              <w:rPr>
+                <w:rFonts w:eastAsia="Times New Roman" w:cs="Arial"/>
+                <w:b/>
+                <w:color w:val="000000"/>
+                <w:sz w:val="20"/>
+                <w:szCs w:val="20"/>
+                <w:lang w:eastAsia="es-VE"/>
+              </w:rPr>
+            </w:pPr>
+            <w:r>
+              <w:rPr>
+                <w:rFonts w:eastAsia="Times New Roman" w:cs="Arial"/>
+                <w:b/>
+                <w:color w:val="000000"/>
+                <w:sz w:val="20"/>
+                <w:szCs w:val="20"/>
+                <w:lang w:eastAsia="es-VE"/>
+              </w:rPr>
+              <w:t>2</w:t>
+            </w:r>
+          </w:p>
+        </w:tc>
+        <w:tc>
+          <w:tcPr>
+            <w:tcW w:w="1707" w:type="dxa"/>
+          </w:tcPr>
+          <w:p>
+            <w:pPr>
+              <w:spacing w:after="0" w:line="240" w:lineRule="auto"/>
+              <w:jc w:val="center"/>
+              <w:rPr>
+                <w:rFonts w:eastAsia="Times New Roman" w:cs="Arial"/>
+                <w:b/>
+                <w:color w:val="000000"/>
+                <w:sz w:val="20"/>
+                <w:szCs w:val="20"/>
+                <w:lang w:eastAsia="es-VE"/>
+              </w:rPr>
+            </w:pPr>
+            <w:r>
+              <w:rPr>
+                <w:rFonts w:eastAsia="Times New Roman" w:cs="Arial"/>
+                <w:b/>
+                <w:color w:val="000000"/>
+                <w:sz w:val="20"/>
+                <w:szCs w:val="20"/>
+                <w:lang w:eastAsia="es-VE"/>
+              </w:rPr>
+              <w:t xml:space="preserve">Steve Tibán </w:t>
+            </w:r>
+          </w:p>
+        </w:tc>
+        <w:tc>
+          <w:tcPr>
+            <w:tcW w:w="1798" w:type="dxa"/>
+          </w:tcPr>
+          <w:p>
+            <w:pPr>
+              <w:spacing w:after="0" w:line="240" w:lineRule="auto"/>
+              <w:jc w:val="center"/>
+              <w:rPr>
+                <w:rFonts w:eastAsia="Times New Roman" w:cs="Arial"/>
+                <w:b/>
+                <w:color w:val="000000"/>
+                <w:sz w:val="20"/>
+                <w:szCs w:val="20"/>
+                <w:lang w:eastAsia="es-VE"/>
+              </w:rPr>
+            </w:pPr>
+            <w:r>
+              <w:rPr>
+                <w:rFonts w:eastAsia="Times New Roman" w:cs="Arial"/>
+                <w:b/>
+                <w:color w:val="000000"/>
+                <w:sz w:val="20"/>
+                <w:szCs w:val="20"/>
+                <w:lang w:eastAsia="es-VE"/>
+              </w:rPr>
+              <w:t>ESPOCH</w:t>
+            </w:r>
+          </w:p>
+        </w:tc>
+        <w:tc>
+          <w:tcPr>
+            <w:tcW w:w="2821" w:type="dxa"/>
+          </w:tcPr>
+          <w:p>
+            <w:pPr>
+              <w:spacing w:after="0" w:line="240" w:lineRule="auto"/>
+              <w:jc w:val="center"/>
+              <w:rPr>
+                <w:rFonts w:eastAsia="Times New Roman" w:cs="Arial"/>
+                <w:b/>
+                <w:color w:val="000000"/>
+                <w:sz w:val="20"/>
+                <w:szCs w:val="20"/>
+                <w:lang w:eastAsia="es-VE"/>
+              </w:rPr>
+            </w:pPr>
+            <w:r>
+              <w:rPr>
+                <w:rFonts w:eastAsia="Times New Roman" w:cs="Arial"/>
+                <w:b/>
+                <w:color w:val="000000"/>
+                <w:sz w:val="20"/>
+                <w:szCs w:val="20"/>
+                <w:lang w:eastAsia="es-VE"/>
+              </w:rPr>
+              <w:t xml:space="preserve">Ajuste de documento para registrar pagos de las </w:t>
+            </w:r>
+            <w:proofErr w:type="spellStart"/>
+            <w:r>
+              <w:rPr>
+                <w:rFonts w:eastAsia="Times New Roman" w:cs="Arial"/>
+                <w:b/>
+                <w:color w:val="000000"/>
+                <w:sz w:val="20"/>
+                <w:szCs w:val="20"/>
+                <w:lang w:eastAsia="es-VE"/>
+              </w:rPr>
+              <w:t>ciras</w:t>
+            </w:r>
+            <w:proofErr w:type="spellEnd"/>
           </w:p>
         </w:tc>
       </w:tr>
@@ -3454,16 +3651,6 @@
     </w:p>
     <w:p>
       <w:pPr>
-        <w:spacing w:after="0"/>
-      </w:pPr>
-    </w:p>
-    <w:p>
-      <w:pPr>
-        <w:spacing w:after="0"/>
-      </w:pPr>
-    </w:p>
-    <w:p>
-      <w:pPr>
         <w:pStyle w:val="Ttulo1"/>
         <w:rPr>
           <w:rFonts w:ascii="Calibri" w:hAnsi="Calibri"/>
@@ -3595,7 +3782,39 @@
           <w:szCs w:val="24"/>
           <w:lang w:val="es-419" w:eastAsia="es-VE"/>
         </w:rPr>
-        <w:t xml:space="preserve"> programación, confirmación, cancelación y reprogramación de citas.</w:t>
+        <w:t xml:space="preserve"> programación, confirmación, cancelación</w:t>
+      </w:r>
+      <w:r>
+        <w:rPr>
+          <w:rFonts w:eastAsia="Times New Roman" w:cs="Arial"/>
+          <w:szCs w:val="24"/>
+          <w:lang w:val="es-419" w:eastAsia="es-VE"/>
+        </w:rPr>
+        <w:t xml:space="preserve">, </w:t>
+      </w:r>
+      <w:r>
+        <w:rPr>
+          <w:rFonts w:eastAsia="Times New Roman" w:cs="Arial"/>
+          <w:szCs w:val="24"/>
+          <w:lang w:val="es-419" w:eastAsia="es-VE"/>
+        </w:rPr>
+        <w:t>reprogramación de citas</w:t>
+      </w:r>
+      <w:r>
+        <w:rPr>
+          <w:rFonts w:eastAsia="Times New Roman" w:cs="Arial"/>
+          <w:szCs w:val="24"/>
+          <w:lang w:val="es-419" w:eastAsia="es-VE"/>
+        </w:rPr>
+        <w:t xml:space="preserve"> y registro de pago</w:t>
+      </w:r>
+      <w:r>
+        <w:rPr>
+          <w:rFonts w:eastAsia="Times New Roman" w:cs="Arial"/>
+          <w:szCs w:val="24"/>
+          <w:lang w:val="es-419" w:eastAsia="es-VE"/>
+        </w:rPr>
+        <w:t>.</w:t>
       </w:r>
     </w:p>
     <w:p>
@@ -3974,7 +4193,23 @@
           <w:szCs w:val="24"/>
           <w:lang w:val="es-419" w:eastAsia="es-VE"/>
         </w:rPr>
-        <w:t xml:space="preserve"> controla todo el flujo de agendamiento, atención y seguimiento.</w:t>
+        <w:t xml:space="preserve"> controla todo el flujo de agendamiento, atención y seguimiento</w:t>
+      </w:r>
+      <w:r>
+        <w:rPr>
+          <w:rFonts w:eastAsia="Times New Roman" w:cs="Arial"/>
+          <w:szCs w:val="24"/>
+          <w:lang w:val="es-419" w:eastAsia="es-VE"/>
+        </w:rPr>
+        <w:t>, además de permitir registrar el pago de la atención</w:t>
+      </w:r>
+      <w:r>
+        <w:rPr>
+          <w:rFonts w:eastAsia="Times New Roman" w:cs="Arial"/>
+          <w:szCs w:val="24"/>
+          <w:lang w:val="es-419" w:eastAsia="es-VE"/>
+        </w:rPr>
+        <w:t>.</w:t>
       </w:r>
     </w:p>
     <w:p>
@@ -4145,89 +4380,16 @@
           <w:lang w:val="es-419"/>
           <w14:ligatures w14:val="standardContextual"/>
         </w:rPr>
-        <w:drawing>
-          <wp:anchor distT="0" distB="0" distL="114300" distR="114300" simplePos="0" relativeHeight="251661312" behindDoc="0" locked="0" layoutInCell="1" allowOverlap="1" wp14:anchorId="462B9615" wp14:editId="527A86EC">
-            <wp:simplePos x="0" y="0"/>
-            <wp:positionH relativeFrom="margin">
-              <wp:align>left</wp:align>
-            </wp:positionH>
-            <wp:positionV relativeFrom="paragraph">
-              <wp:posOffset>1251045</wp:posOffset>
-            </wp:positionV>
-            <wp:extent cx="5610225" cy="4152900"/>
-            <wp:effectExtent l="0" t="0" r="9525" b="0"/>
-            <wp:wrapTopAndBottom/>
-            <wp:docPr id="143508231" name="Imagen 1" descr="Diagrama&#10;&#10;El contenido generado por IA puede ser incorrecto."/>
-            <wp:cNvGraphicFramePr>
-              <a:graphicFrameLocks xmlns:a="http://schemas.openxmlformats.org/drawingml/2006/main" noChangeAspect="1"/>
-            </wp:cNvGraphicFramePr>
-            <a:graphic xmlns:a="http://schemas.openxmlformats.org/drawingml/2006/main">
-              <a:graphicData uri="http://schemas.openxmlformats.org/drawingml/2006/picture">
-                <pic:pic xmlns:pic="http://schemas.openxmlformats.org/drawingml/2006/picture">
-                  <pic:nvPicPr>
-                    <pic:cNvPr id="143508231" name="Imagen 1" descr="Diagrama&#10;&#10;El contenido generado por IA puede ser incorrecto."/>
-                    <pic:cNvPicPr>
-                      <a:picLocks noChangeAspect="1" noChangeArrowheads="1"/>
-                    </pic:cNvPicPr>
-                  </pic:nvPicPr>
-                  <pic:blipFill>
-                    <a:blip r:embed="rId8" cstate="print">
-                      <a:extLst>
-                        <a:ext uri="{28A0092B-C50C-407E-A947-70E740481C1C}">
-                          <a14:useLocalDpi xmlns:a14="http://schemas.microsoft.com/office/drawing/2010/main" val="0"/>
-                        </a:ext>
-                      </a:extLst>
-                    </a:blip>
-                    <a:srcRect/>
-                    <a:stretch>
-                      <a:fillRect/>
-                    </a:stretch>
-                  </pic:blipFill>
-                  <pic:spPr bwMode="auto">
-                    <a:xfrm>
-                      <a:off x="0" y="0"/>
-                      <a:ext cx="5610225" cy="4152900"/>
-                    </a:xfrm>
-                    <a:prstGeom prst="rect">
-                      <a:avLst/>
-                    </a:prstGeom>
-                    <a:noFill/>
-                    <a:ln>
-                      <a:noFill/>
-                    </a:ln>
-                  </pic:spPr>
-                </pic:pic>
-              </a:graphicData>
-            </a:graphic>
-            <wp14:sizeRelH relativeFrom="margin">
-              <wp14:pctWidth>0</wp14:pctWidth>
-            </wp14:sizeRelH>
-            <wp14:sizeRelV relativeFrom="margin">
-              <wp14:pctHeight>0</wp14:pctHeight>
-            </wp14:sizeRelV>
-          </wp:anchor>
-        </w:drawing>
-      </w:r>
-      <w:r>
-        <w:rPr>
-          <w:rFonts w:eastAsia="Aptos" w:cs="Arial"/>
-          <w:noProof/>
-          <w:color w:val="000000"/>
-          <w:kern w:val="2"/>
-          <w:szCs w:val="24"/>
-          <w:lang w:val="es-419"/>
-          <w14:ligatures w14:val="standardContextual"/>
-        </w:rPr>
         <mc:AlternateContent>
           <mc:Choice Requires="wps">
             <w:drawing>
-              <wp:anchor distT="0" distB="0" distL="114300" distR="114300" simplePos="0" relativeHeight="251663360" behindDoc="0" locked="0" layoutInCell="1" allowOverlap="1" wp14:anchorId="66021AAD" wp14:editId="35ECD2D2">
+              <wp:anchor distT="0" distB="0" distL="114300" distR="114300" simplePos="0" relativeHeight="251663360" behindDoc="0" locked="0" layoutInCell="1" allowOverlap="1" wp14:anchorId="66021AAD" wp14:editId="66AD7676">
                 <wp:simplePos x="0" y="0"/>
                 <wp:positionH relativeFrom="margin">
                   <wp:align>right</wp:align>
                 </wp:positionH>
                 <wp:positionV relativeFrom="paragraph">
-                  <wp:posOffset>5715635</wp:posOffset>
+                  <wp:posOffset>5114381</wp:posOffset>
                 </wp:positionV>
                 <wp:extent cx="5610225" cy="424815"/>
                 <wp:effectExtent l="0" t="0" r="9525" b="0"/>
@@ -4353,7 +4515,7 @@
                 <v:stroke joinstyle="miter"/>
                 <v:path gradientshapeok="t" o:connecttype="rect"/>
               </v:shapetype>
-              <v:shape id="Cuadro de texto 1" o:spid="_x0000_s1026" type="#_x0000_t202" style="position:absolute;left:0;text-align:left;margin-left:390.55pt;margin-top:450.05pt;width:441.75pt;height:33.45pt;z-index:251663360;visibility:visible;mso-wrap-style:square;mso-width-percent:0;mso-height-percent:0;mso-wrap-distance-left:9pt;mso-wrap-distance-top:0;mso-wrap-distance-right:9pt;mso-wrap-distance-bottom:0;mso-position-horizontal:right;mso-position-horizontal-relative:margin;mso-position-vertical:absolute;mso-position-vertical-relative:text;mso-width-percent:0;mso-height-percent:0;mso-width-relative:margin;mso-height-relative:margin;v-text-anchor:top" o:gfxdata="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" stroked="f">
+              <v:shape id="Cuadro de texto 1" o:spid="_x0000_s1026" type="#_x0000_t202" style="position:absolute;left:0;text-align:left;margin-left:390.55pt;margin-top:402.7pt;width:441.75pt;height:33.45pt;z-index:251663360;visibility:visible;mso-wrap-style:square;mso-width-percent:0;mso-height-percent:0;mso-wrap-distance-left:9pt;mso-wrap-distance-top:0;mso-wrap-distance-right:9pt;mso-wrap-distance-bottom:0;mso-position-horizontal:right;mso-position-horizontal-relative:margin;mso-position-vertical:absolute;mso-position-vertical-relative:text;mso-width-percent:0;mso-height-percent:0;mso-width-relative:margin;mso-height-relative:margin;v-text-anchor:top" o:gfxdata="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" stroked="f">
                 <v:textbox inset="0,0,0,0">
                   <w:txbxContent>
                     <w:p>
@@ -4382,33 +4544,7 @@
                           <w:sz w:val="22"/>
                           <w:szCs w:val="22"/>
                         </w:rPr>
-                        <w:t>Ilustración</w:t>
-                      </w:r>
-                      <w:r>
-                        <w:rPr>
-                          <w:rFonts w:ascii="Arial" w:hAnsi="Arial"/>
-                          <w:b/>
-                          <w:bCs/>
-                          <w:i w:val="0"/>
-                          <w:iCs w:val="0"/>
-                          <w:color w:val="auto"/>
-                          <w:sz w:val="22"/>
-                          <w:szCs w:val="22"/>
-                        </w:rPr>
-                        <w:t xml:space="preserve"> 1</w:t>
-                      </w:r>
-                      <w:r>
-                        <w:rPr>
-                          <w:rFonts w:ascii="Arial" w:hAnsi="Arial"/>
-                          <w:b/>
-                          <w:bCs/>
-                          <w:i w:val="0"/>
-                          <w:iCs w:val="0"/>
-                          <w:color w:val="auto"/>
-                          <w:sz w:val="22"/>
-                          <w:szCs w:val="22"/>
-                        </w:rPr>
-                        <w:t>:</w:t>
+                        <w:t>Ilustración 1:</w:t>
                       </w:r>
                       <w:r>
                         <w:rPr>
@@ -4464,159 +4600,21 @@
       </w:r>
       <w:r>
         <w:rPr>
-          <w:rFonts w:eastAsia="Aptos" w:cs="Arial"/>
-          <w:color w:val="000000"/>
-          <w:kern w:val="2"/>
-          <w:lang w:val="es-419"/>
-          <w14:ligatures w14:val="standardContextual"/>
-        </w:rPr>
-        <w:t xml:space="preserve">Con respecto al actor Administrador, en la </w:t>
-      </w:r>
-      <w:r>
-        <w:rPr>
-          <w:rFonts w:eastAsia="Aptos" w:cs="Arial"/>
-          <w:b/>
-          <w:bCs/>
-          <w:color w:val="000000"/>
-          <w:kern w:val="2"/>
-          <w:lang w:val="es-419"/>
-          <w14:ligatures w14:val="standardContextual"/>
-        </w:rPr>
-        <w:t xml:space="preserve">Ilustración </w:t>
-      </w:r>
-      <w:r>
-        <w:rPr>
-          <w:rFonts w:eastAsia="Aptos" w:cs="Arial"/>
-          <w:b/>
-          <w:bCs/>
-          <w:color w:val="000000"/>
-          <w:kern w:val="2"/>
-          <w:lang w:val="es-419"/>
-          <w14:ligatures w14:val="standardContextual"/>
-        </w:rPr>
-        <w:t>1</w:t>
-      </w:r>
-      <w:r>
-        <w:rPr>
-          <w:rFonts w:eastAsia="Aptos" w:cs="Arial"/>
-          <w:color w:val="000000"/>
-          <w:kern w:val="2"/>
-          <w:lang w:val="es-419"/>
-          <w14:ligatures w14:val="standardContextual"/>
-        </w:rPr>
-        <w:t xml:space="preserve"> se detalla</w:t>
-      </w:r>
-      <w:r>
-        <w:rPr>
-          <w:rFonts w:eastAsia="Aptos" w:cs="Arial"/>
-          <w:color w:val="000000"/>
-          <w:kern w:val="2"/>
-          <w:lang w:val="es-419"/>
-          <w14:ligatures w14:val="standardContextual"/>
-        </w:rPr>
-        <w:t xml:space="preserve"> que</w:t>
-      </w:r>
-      <w:r>
-        <w:rPr>
-          <w:rFonts w:eastAsia="Aptos" w:cs="Arial"/>
-          <w:color w:val="000000"/>
-          <w:kern w:val="2"/>
-          <w:lang w:val="es-419"/>
-          <w14:ligatures w14:val="standardContextual"/>
-        </w:rPr>
-        <w:t xml:space="preserve"> tiene la capacidad de gestionar usuarios (administradores clínicos, odontólogos y pacientes), gestionar especialidades, consultorios, antecedentes clínicos y bloqueos de agenda, así como de configurar parámetros del sistema. Además, puede visualizar estadísticas e imprimir reportes generales, funciones que permiten un control total sobre la operación del consultorio. </w:t>
-      </w:r>
-    </w:p>
-    <w:p>
-      <w:pPr>
-        <w:spacing w:after="160" w:line="240" w:lineRule="auto"/>
-        <w:jc w:val="both"/>
-        <w:rPr>
-          <w:rFonts w:eastAsia="Aptos" w:cs="Arial"/>
-          <w:color w:val="000000"/>
-          <w:kern w:val="2"/>
-          <w:lang w:val="es-419"/>
-          <w14:ligatures w14:val="standardContextual"/>
-        </w:rPr>
-      </w:pPr>
-      <w:r>
-        <w:rPr>
-          <w:rFonts w:eastAsia="Aptos" w:cs="Arial"/>
-          <w:color w:val="000000"/>
-          <w:kern w:val="2"/>
-          <w:lang w:val="es-419"/>
-          <w14:ligatures w14:val="standardContextual"/>
-        </w:rPr>
-        <w:t xml:space="preserve">En la </w:t>
-      </w:r>
-      <w:r>
-        <w:rPr>
-          <w:rFonts w:eastAsia="Aptos" w:cs="Arial"/>
-          <w:b/>
-          <w:bCs/>
-          <w:color w:val="000000"/>
-          <w:kern w:val="2"/>
-          <w:lang w:val="es-419"/>
-          <w14:ligatures w14:val="standardContextual"/>
-        </w:rPr>
-        <w:t xml:space="preserve">Ilustración </w:t>
-      </w:r>
-      <w:r>
-        <w:rPr>
-          <w:rFonts w:eastAsia="Aptos" w:cs="Arial"/>
-          <w:b/>
-          <w:bCs/>
-          <w:color w:val="000000"/>
-          <w:kern w:val="2"/>
-          <w:lang w:val="es-419"/>
-          <w14:ligatures w14:val="standardContextual"/>
-        </w:rPr>
-        <w:t>2</w:t>
-      </w:r>
-      <w:r>
-        <w:rPr>
-          <w:rFonts w:eastAsia="Aptos" w:cs="Arial"/>
-          <w:color w:val="000000"/>
-          <w:kern w:val="2"/>
-          <w:lang w:val="es-419"/>
-          <w14:ligatures w14:val="standardContextual"/>
-        </w:rPr>
-        <w:t xml:space="preserve"> se presentan los casos de uso del Administrador clínico, el cual comparte varias de las funciones del Administrador, como la gestión de odontólogos, pacientes, citas, agenda y configuraciones generales. Sin embargo, este actor no </w:t>
-      </w:r>
-      <w:r>
-        <w:rPr>
-          <w:rFonts w:eastAsia="Aptos" w:cs="Arial"/>
-          <w:color w:val="000000"/>
-          <w:kern w:val="2"/>
-          <w:lang w:val="es-419"/>
-          <w14:ligatures w14:val="standardContextual"/>
-        </w:rPr>
-        <w:lastRenderedPageBreak/>
-        <w:t xml:space="preserve">puede crear ni desactivar administradores clínicos ni acceder a la interfaz de administración de Django, lo que lo posiciona como un gestor operativo del </w:t>
-      </w:r>
-      <w:r>
-        <w:rPr>
-          <w:rFonts w:eastAsia="Aptos" w:cs="Arial"/>
           <w:noProof/>
-          <w:color w:val="000000"/>
-          <w:kern w:val="2"/>
-          <w:szCs w:val="24"/>
-          <w:lang w:val="es-419"/>
-          <w14:ligatures w14:val="standardContextual"/>
         </w:rPr>
         <w:drawing>
-          <wp:anchor distT="0" distB="0" distL="114300" distR="114300" simplePos="0" relativeHeight="251660288" behindDoc="0" locked="0" layoutInCell="1" allowOverlap="1" wp14:anchorId="7E6C0586" wp14:editId="380C9B66">
+          <wp:anchor distT="0" distB="0" distL="114300" distR="114300" simplePos="0" relativeHeight="251668480" behindDoc="0" locked="0" layoutInCell="1" allowOverlap="1" wp14:anchorId="555D4198" wp14:editId="23D7C499">
             <wp:simplePos x="0" y="0"/>
             <wp:positionH relativeFrom="margin">
-              <wp:align>left</wp:align>
+              <wp:align>center</wp:align>
             </wp:positionH>
             <wp:positionV relativeFrom="paragraph">
-              <wp:posOffset>642686</wp:posOffset>
+              <wp:posOffset>1068193</wp:posOffset>
             </wp:positionV>
-            <wp:extent cx="5624195" cy="3588385"/>
-            <wp:effectExtent l="0" t="0" r="0" b="0"/>
+            <wp:extent cx="5612130" cy="4045585"/>
+            <wp:effectExtent l="0" t="0" r="7620" b="0"/>
             <wp:wrapTopAndBottom/>
-            <wp:docPr id="672296143" name="Imagen 2" descr="Diagrama&#10;&#10;El contenido generado por IA puede ser incorrecto."/>
+            <wp:docPr id="948886864" name="Imagen 6"/>
             <wp:cNvGraphicFramePr>
               <a:graphicFrameLocks xmlns:a="http://schemas.openxmlformats.org/drawingml/2006/main" noChangeAspect="1"/>
             </wp:cNvGraphicFramePr>
@@ -4624,13 +4622,13 @@
               <a:graphicData uri="http://schemas.openxmlformats.org/drawingml/2006/picture">
                 <pic:pic xmlns:pic="http://schemas.openxmlformats.org/drawingml/2006/picture">
                   <pic:nvPicPr>
-                    <pic:cNvPr id="672296143" name="Imagen 2" descr="Diagrama&#10;&#10;El contenido generado por IA puede ser incorrecto."/>
+                    <pic:cNvPr id="0" name="Picture 1"/>
                     <pic:cNvPicPr>
                       <a:picLocks noChangeAspect="1" noChangeArrowheads="1"/>
                     </pic:cNvPicPr>
                   </pic:nvPicPr>
                   <pic:blipFill>
-                    <a:blip r:embed="rId9" cstate="print">
+                    <a:blip r:embed="rId8">
                       <a:extLst>
                         <a:ext uri="{28A0092B-C50C-407E-A947-70E740481C1C}">
                           <a14:useLocalDpi xmlns:a14="http://schemas.microsoft.com/office/drawing/2010/main" val="0"/>
@@ -4645,7 +4643,7 @@
                   <pic:spPr bwMode="auto">
                     <a:xfrm>
                       <a:off x="0" y="0"/>
-                      <a:ext cx="5624195" cy="3588385"/>
+                      <a:ext cx="5612130" cy="4045585"/>
                     </a:xfrm>
                     <a:prstGeom prst="rect">
                       <a:avLst/>
@@ -4658,12 +4656,6 @@
                 </pic:pic>
               </a:graphicData>
             </a:graphic>
-            <wp14:sizeRelH relativeFrom="margin">
-              <wp14:pctWidth>0</wp14:pctWidth>
-            </wp14:sizeRelH>
-            <wp14:sizeRelV relativeFrom="margin">
-              <wp14:pctHeight>0</wp14:pctHeight>
-            </wp14:sizeRelV>
           </wp:anchor>
         </w:drawing>
       </w:r>
@@ -4675,24 +4667,163 @@
           <w:lang w:val="es-419"/>
           <w14:ligatures w14:val="standardContextual"/>
         </w:rPr>
-        <w:t>consultorio con atribuciones más acotadas.</w:t>
+        <w:t xml:space="preserve">Con respecto al actor Administrador, en la </w:t>
       </w:r>
-    </w:p>
-    <w:bookmarkStart w:id="8" w:name="_Hlk209123628"/>
-    <w:p>
-      <w:pPr>
-        <w:spacing w:after="160" w:line="240" w:lineRule="auto"/>
-        <w:jc w:val="both"/>
+      <w:r>
+        <w:rPr>
+          <w:rFonts w:eastAsia="Aptos" w:cs="Arial"/>
+          <w:b/>
+          <w:bCs/>
+          <w:color w:val="000000"/>
+          <w:kern w:val="2"/>
+          <w:lang w:val="es-419"/>
+          <w14:ligatures w14:val="standardContextual"/>
+        </w:rPr>
+        <w:t xml:space="preserve">Ilustración </w:t>
+      </w:r>
+      <w:r>
+        <w:rPr>
+          <w:rFonts w:eastAsia="Aptos" w:cs="Arial"/>
+          <w:b/>
+          <w:bCs/>
+          <w:color w:val="000000"/>
+          <w:kern w:val="2"/>
+          <w:lang w:val="es-419"/>
+          <w14:ligatures w14:val="standardContextual"/>
+        </w:rPr>
+        <w:t>1</w:t>
+      </w:r>
+      <w:r>
         <w:rPr>
           <w:rFonts w:eastAsia="Aptos" w:cs="Arial"/>
           <w:color w:val="000000"/>
           <w:kern w:val="2"/>
-          <w:sz w:val="18"/>
-          <w:szCs w:val="16"/>
           <w:lang w:val="es-419"/>
           <w14:ligatures w14:val="standardContextual"/>
         </w:rPr>
-      </w:pPr>
+        <w:t xml:space="preserve"> se detalla</w:t>
+      </w:r>
+      <w:r>
+        <w:rPr>
+          <w:rFonts w:eastAsia="Aptos" w:cs="Arial"/>
+          <w:color w:val="000000"/>
+          <w:kern w:val="2"/>
+          <w:lang w:val="es-419"/>
+          <w14:ligatures w14:val="standardContextual"/>
+        </w:rPr>
+        <w:t xml:space="preserve"> que</w:t>
+      </w:r>
+      <w:r>
+        <w:rPr>
+          <w:rFonts w:eastAsia="Aptos" w:cs="Arial"/>
+          <w:color w:val="000000"/>
+          <w:kern w:val="2"/>
+          <w:lang w:val="es-419"/>
+          <w14:ligatures w14:val="standardContextual"/>
+        </w:rPr>
+        <w:t xml:space="preserve"> tiene la capacidad de gestionar usuarios (administradores clínicos, odontólogos y pacientes), gestionar especialidades, consultorios, antecedentes clínicos y bloqueos de agenda, así como de configurar parámetros del sistema</w:t>
+      </w:r>
+      <w:r>
+        <w:rPr>
+          <w:rFonts w:eastAsia="Aptos" w:cs="Arial"/>
+          <w:color w:val="000000"/>
+          <w:kern w:val="2"/>
+          <w:lang w:val="es-419"/>
+          <w14:ligatures w14:val="standardContextual"/>
+        </w:rPr>
+        <w:t xml:space="preserve"> y gestionar citas</w:t>
+      </w:r>
+      <w:r>
+        <w:rPr>
+          <w:rFonts w:eastAsia="Aptos" w:cs="Arial"/>
+          <w:color w:val="000000"/>
+          <w:kern w:val="2"/>
+          <w:lang w:val="es-419"/>
+          <w14:ligatures w14:val="standardContextual"/>
+        </w:rPr>
+        <w:t xml:space="preserve">. Además, puede visualizar estadísticas e imprimir reportes generales, funciones que permiten un control total sobre la operación del consultorio. </w:t>
+      </w:r>
+    </w:p>
+    <w:p>
+      <w:pPr>
+        <w:spacing w:after="160" w:line="240" w:lineRule="auto"/>
+        <w:jc w:val="both"/>
+        <w:rPr>
+          <w:rFonts w:eastAsia="Aptos" w:cs="Arial"/>
+          <w:color w:val="000000"/>
+          <w:kern w:val="2"/>
+          <w:lang w:val="es-419"/>
+          <w14:ligatures w14:val="standardContextual"/>
+        </w:rPr>
+      </w:pPr>
+    </w:p>
+    <w:p>
+      <w:pPr>
+        <w:spacing w:after="160" w:line="240" w:lineRule="auto"/>
+        <w:jc w:val="both"/>
+        <w:rPr>
+          <w:rFonts w:eastAsia="Aptos" w:cs="Arial"/>
+          <w:color w:val="000000"/>
+          <w:kern w:val="2"/>
+          <w:lang w:val="es-419"/>
+          <w14:ligatures w14:val="standardContextual"/>
+        </w:rPr>
+      </w:pPr>
+      <w:r>
+        <w:rPr>
+          <w:rFonts w:eastAsia="Aptos" w:cs="Arial"/>
+          <w:color w:val="000000"/>
+          <w:kern w:val="2"/>
+          <w:lang w:val="es-419"/>
+          <w14:ligatures w14:val="standardContextual"/>
+        </w:rPr>
+        <w:t xml:space="preserve">En la </w:t>
+      </w:r>
+      <w:r>
+        <w:rPr>
+          <w:rFonts w:eastAsia="Aptos" w:cs="Arial"/>
+          <w:b/>
+          <w:bCs/>
+          <w:color w:val="000000"/>
+          <w:kern w:val="2"/>
+          <w:lang w:val="es-419"/>
+          <w14:ligatures w14:val="standardContextual"/>
+        </w:rPr>
+        <w:t xml:space="preserve">Ilustración </w:t>
+      </w:r>
+      <w:r>
+        <w:rPr>
+          <w:rFonts w:eastAsia="Aptos" w:cs="Arial"/>
+          <w:b/>
+          <w:bCs/>
+          <w:color w:val="000000"/>
+          <w:kern w:val="2"/>
+          <w:lang w:val="es-419"/>
+          <w14:ligatures w14:val="standardContextual"/>
+        </w:rPr>
+        <w:t>2</w:t>
+      </w:r>
+      <w:r>
+        <w:rPr>
+          <w:rFonts w:eastAsia="Aptos" w:cs="Arial"/>
+          <w:color w:val="000000"/>
+          <w:kern w:val="2"/>
+          <w:lang w:val="es-419"/>
+          <w14:ligatures w14:val="standardContextual"/>
+        </w:rPr>
+        <w:t xml:space="preserve"> se presentan los casos de uso del Administrador clínico, el cual comparte varias de las funciones del Administrador, como la gestión de odontólogos, pacientes, citas, agenda y configuraciones generales. Sin embargo, este actor no </w:t>
+      </w:r>
+      <w:r>
+        <w:rPr>
+          <w:rFonts w:eastAsia="Aptos" w:cs="Arial"/>
+          <w:color w:val="000000"/>
+          <w:kern w:val="2"/>
+          <w:lang w:val="es-419"/>
+          <w14:ligatures w14:val="standardContextual"/>
+        </w:rPr>
+        <w:lastRenderedPageBreak/>
+        <w:t xml:space="preserve">puede crear ni desactivar administradores clínicos ni acceder a la interfaz de administración de Django, lo que lo posiciona como un gestor operativo del </w:t>
+      </w:r>
       <w:r>
         <w:rPr>
           <w:rFonts w:eastAsia="Aptos" w:cs="Arial"/>
@@ -4706,13 +4837,13 @@
         <mc:AlternateContent>
           <mc:Choice Requires="wps">
             <w:drawing>
-              <wp:anchor distT="0" distB="0" distL="114300" distR="114300" simplePos="0" relativeHeight="251662336" behindDoc="0" locked="0" layoutInCell="1" allowOverlap="1" wp14:anchorId="1ABD7718" wp14:editId="5B5ED717">
+              <wp:anchor distT="0" distB="0" distL="114300" distR="114300" simplePos="0" relativeHeight="251662336" behindDoc="0" locked="0" layoutInCell="1" allowOverlap="1" wp14:anchorId="1ABD7718" wp14:editId="137E88A9">
                 <wp:simplePos x="0" y="0"/>
                 <wp:positionH relativeFrom="margin">
                   <wp:align>right</wp:align>
                 </wp:positionH>
                 <wp:positionV relativeFrom="paragraph">
-                  <wp:posOffset>3679977</wp:posOffset>
+                  <wp:posOffset>4177377</wp:posOffset>
                 </wp:positionV>
                 <wp:extent cx="5624195" cy="478155"/>
                 <wp:effectExtent l="0" t="0" r="0" b="0"/>
@@ -4752,10 +4883,10 @@
                                 <w:szCs w:val="22"/>
                               </w:rPr>
                             </w:pPr>
-                            <w:bookmarkStart w:id="9" w:name="_Toc209202396"/>
-                            <w:bookmarkStart w:id="10" w:name="_Toc209204115"/>
-                            <w:bookmarkStart w:id="11" w:name="_Toc209204367"/>
-                            <w:bookmarkStart w:id="12" w:name="_Toc209682928"/>
+                            <w:bookmarkStart w:id="8" w:name="_Toc209202396"/>
+                            <w:bookmarkStart w:id="9" w:name="_Toc209204115"/>
+                            <w:bookmarkStart w:id="10" w:name="_Toc209204367"/>
+                            <w:bookmarkStart w:id="11" w:name="_Toc209682928"/>
                             <w:r>
                               <w:rPr>
                                 <w:rFonts w:ascii="Arial" w:hAnsi="Arial"/>
@@ -4806,10 +4937,10 @@
                               </w:rPr>
                               <w:t xml:space="preserve"> Diagrama de casos de uso para el actor Administrador clínico</w:t>
                             </w:r>
+                            <w:bookmarkEnd w:id="8"/>
                             <w:bookmarkEnd w:id="9"/>
                             <w:bookmarkEnd w:id="10"/>
                             <w:bookmarkEnd w:id="11"/>
-                            <w:bookmarkEnd w:id="12"/>
                           </w:p>
                           <w:p>
                             <w:pPr>
@@ -4821,8 +4952,8 @@
                                 <w:szCs w:val="14"/>
                               </w:rPr>
                             </w:pPr>
-                            <w:bookmarkStart w:id="13" w:name="_Hlk209204273"/>
-                            <w:bookmarkStart w:id="14" w:name="_Hlk209204274"/>
+                            <w:bookmarkStart w:id="12" w:name="_Hlk209204273"/>
+                            <w:bookmarkStart w:id="13" w:name="_Hlk209204274"/>
                             <w:r>
                               <w:rPr>
                                 <w:rFonts w:cs="Arial"/>
@@ -4841,8 +4972,8 @@
                               </w:rPr>
                               <w:t xml:space="preserve"> Tibán S., 2025.</w:t>
                             </w:r>
+                            <w:bookmarkEnd w:id="12"/>
                             <w:bookmarkEnd w:id="13"/>
-                            <w:bookmarkEnd w:id="14"/>
                           </w:p>
                         </w:txbxContent>
                       </wps:txbx>
@@ -4866,7 +4997,7 @@
           </mc:Choice>
           <mc:Fallback>
             <w:pict>
-              <v:shape w14:anchorId="1ABD7718" id="_x0000_s1027" type="#_x0000_t202" style="position:absolute;left:0;text-align:left;margin-left:391.65pt;margin-top:289.75pt;width:442.85pt;height:37.65pt;z-index:251662336;visibility:visible;mso-wrap-style:square;mso-width-percent:0;mso-height-percent:0;mso-wrap-distance-left:9pt;mso-wrap-distance-top:0;mso-wrap-distance-right:9pt;mso-wrap-distance-bottom:0;mso-position-horizontal:right;mso-position-horizontal-relative:margin;mso-position-vertical:absolute;mso-position-vertical-relative:text;mso-width-percent:0;mso-height-percent:0;mso-width-relative:margin;mso-height-relative:margin;v-text-anchor:top" o:gfxdata="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" stroked="f">
+              <v:shape w14:anchorId="1ABD7718" id="_x0000_s1027" type="#_x0000_t202" style="position:absolute;left:0;text-align:left;margin-left:391.65pt;margin-top:328.95pt;width:442.85pt;height:37.65pt;z-index:251662336;visibility:visible;mso-wrap-style:square;mso-width-percent:0;mso-height-percent:0;mso-wrap-distance-left:9pt;mso-wrap-distance-top:0;mso-wrap-distance-right:9pt;mso-wrap-distance-bottom:0;mso-position-horizontal:right;mso-position-horizontal-relative:margin;mso-position-vertical:absolute;mso-position-vertical-relative:text;mso-width-percent:0;mso-height-percent:0;mso-width-relative:margin;mso-height-relative:margin;v-text-anchor:top" o:gfxdata="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" stroked="f">
                 <v:textbox inset="0,0,0,0">
                   <w:txbxContent>
                     <w:p>
@@ -4881,10 +5012,10 @@
                           <w:szCs w:val="22"/>
                         </w:rPr>
                       </w:pPr>
-                      <w:bookmarkStart w:id="18" w:name="_Toc209202396"/>
-                      <w:bookmarkStart w:id="19" w:name="_Toc209204115"/>
-                      <w:bookmarkStart w:id="20" w:name="_Toc209204367"/>
-                      <w:bookmarkStart w:id="21" w:name="_Toc209682928"/>
+                      <w:bookmarkStart w:id="17" w:name="_Toc209202396"/>
+                      <w:bookmarkStart w:id="18" w:name="_Toc209204115"/>
+                      <w:bookmarkStart w:id="19" w:name="_Toc209204367"/>
+                      <w:bookmarkStart w:id="20" w:name="_Toc209682928"/>
                       <w:r>
                         <w:rPr>
                           <w:rFonts w:ascii="Arial" w:hAnsi="Arial"/>
@@ -4922,20 +5053,7 @@
                           <w:sz w:val="22"/>
                           <w:szCs w:val="22"/>
                         </w:rPr>
-                        <w:t>2</w:t>
-                      </w:r>
-                      <w:r>
-                        <w:rPr>
-                          <w:rFonts w:ascii="Arial" w:hAnsi="Arial"/>
-                          <w:b/>
-                          <w:bCs/>
-                          <w:i w:val="0"/>
-                          <w:iCs w:val="0"/>
-                          <w:color w:val="auto"/>
-                          <w:sz w:val="22"/>
-                          <w:szCs w:val="22"/>
-                        </w:rPr>
-                        <w:t>:</w:t>
+                        <w:t>2:</w:t>
                       </w:r>
                       <w:r>
                         <w:rPr>
@@ -4948,10 +5066,10 @@
                         </w:rPr>
                         <w:t xml:space="preserve"> Diagrama de casos de uso para el actor Administrador clínico</w:t>
                       </w:r>
+                      <w:bookmarkEnd w:id="17"/>
                       <w:bookmarkEnd w:id="18"/>
                       <w:bookmarkEnd w:id="19"/>
                       <w:bookmarkEnd w:id="20"/>
-                      <w:bookmarkEnd w:id="21"/>
                     </w:p>
                     <w:p>
                       <w:pPr>
@@ -4963,8 +5081,8 @@
                           <w:szCs w:val="14"/>
                         </w:rPr>
                       </w:pPr>
-                      <w:bookmarkStart w:id="22" w:name="_Hlk209204273"/>
-                      <w:bookmarkStart w:id="23" w:name="_Hlk209204274"/>
+                      <w:bookmarkStart w:id="21" w:name="_Hlk209204273"/>
+                      <w:bookmarkStart w:id="22" w:name="_Hlk209204274"/>
                       <w:r>
                         <w:rPr>
                           <w:rFonts w:cs="Arial"/>
@@ -4983,8 +5101,8 @@
                         </w:rPr>
                         <w:t xml:space="preserve"> Tibán S., 2025.</w:t>
                       </w:r>
+                      <w:bookmarkEnd w:id="21"/>
                       <w:bookmarkEnd w:id="22"/>
-                      <w:bookmarkEnd w:id="23"/>
                     </w:p>
                   </w:txbxContent>
                 </v:textbox>
@@ -4994,8 +5112,103 @@
           </mc:Fallback>
         </mc:AlternateContent>
       </w:r>
+      <w:r>
+        <w:rPr>
+          <w:noProof/>
+        </w:rPr>
+        <w:drawing>
+          <wp:anchor distT="0" distB="0" distL="114300" distR="114300" simplePos="0" relativeHeight="251669504" behindDoc="0" locked="0" layoutInCell="1" allowOverlap="1" wp14:anchorId="312F794E" wp14:editId="68A95ED7">
+            <wp:simplePos x="0" y="0"/>
+            <wp:positionH relativeFrom="margin">
+              <wp:align>right</wp:align>
+            </wp:positionH>
+            <wp:positionV relativeFrom="paragraph">
+              <wp:posOffset>532245</wp:posOffset>
+            </wp:positionV>
+            <wp:extent cx="5612130" cy="3517900"/>
+            <wp:effectExtent l="0" t="0" r="7620" b="6350"/>
+            <wp:wrapTopAndBottom/>
+            <wp:docPr id="1666209758" name="Imagen 7"/>
+            <wp:cNvGraphicFramePr>
+              <a:graphicFrameLocks xmlns:a="http://schemas.openxmlformats.org/drawingml/2006/main" noChangeAspect="1"/>
+            </wp:cNvGraphicFramePr>
+            <a:graphic xmlns:a="http://schemas.openxmlformats.org/drawingml/2006/main">
+              <a:graphicData uri="http://schemas.openxmlformats.org/drawingml/2006/picture">
+                <pic:pic xmlns:pic="http://schemas.openxmlformats.org/drawingml/2006/picture">
+                  <pic:nvPicPr>
+                    <pic:cNvPr id="0" name="Picture 3"/>
+                    <pic:cNvPicPr>
+                      <a:picLocks noChangeAspect="1" noChangeArrowheads="1"/>
+                    </pic:cNvPicPr>
+                  </pic:nvPicPr>
+                  <pic:blipFill>
+                    <a:blip r:embed="rId9">
+                      <a:extLst>
+                        <a:ext uri="{28A0092B-C50C-407E-A947-70E740481C1C}">
+                          <a14:useLocalDpi xmlns:a14="http://schemas.microsoft.com/office/drawing/2010/main" val="0"/>
+                        </a:ext>
+                      </a:extLst>
+                    </a:blip>
+                    <a:srcRect/>
+                    <a:stretch>
+                      <a:fillRect/>
+                    </a:stretch>
+                  </pic:blipFill>
+                  <pic:spPr bwMode="auto">
+                    <a:xfrm>
+                      <a:off x="0" y="0"/>
+                      <a:ext cx="5612130" cy="3517900"/>
+                    </a:xfrm>
+                    <a:prstGeom prst="rect">
+                      <a:avLst/>
+                    </a:prstGeom>
+                    <a:noFill/>
+                    <a:ln>
+                      <a:noFill/>
+                    </a:ln>
+                  </pic:spPr>
+                </pic:pic>
+              </a:graphicData>
+            </a:graphic>
+          </wp:anchor>
+        </w:drawing>
+      </w:r>
+      <w:r>
+        <w:rPr>
+          <w:rFonts w:eastAsia="Aptos" w:cs="Arial"/>
+          <w:color w:val="000000"/>
+          <w:kern w:val="2"/>
+          <w:lang w:val="es-419"/>
+          <w14:ligatures w14:val="standardContextual"/>
+        </w:rPr>
+        <w:t>consultorio con atribuciones más acotadas.</w:t>
+      </w:r>
     </w:p>
-    <w:bookmarkEnd w:id="8"/>
+    <w:p>
+      <w:pPr>
+        <w:pStyle w:val="NormalWeb"/>
+        <w:rPr>
+          <w:lang w:val="es-419" w:eastAsia="es-419"/>
+        </w:rPr>
+      </w:pPr>
+    </w:p>
+    <w:p>
+      <w:pPr>
+        <w:spacing w:after="160" w:line="240" w:lineRule="auto"/>
+        <w:jc w:val="both"/>
+        <w:rPr>
+          <w:rFonts w:eastAsia="Aptos" w:cs="Arial"/>
+          <w:color w:val="000000"/>
+          <w:kern w:val="2"/>
+          <w:sz w:val="18"/>
+          <w:szCs w:val="16"/>
+          <w:lang w:val="es-419"/>
+          <w14:ligatures w14:val="standardContextual"/>
+        </w:rPr>
+      </w:pPr>
+      <w:bookmarkStart w:id="14" w:name="_Hlk209123628"/>
+    </w:p>
+    <w:bookmarkEnd w:id="14"/>
     <w:p>
       <w:pPr>
         <w:spacing w:after="160" w:line="240" w:lineRule="auto"/>
@@ -5694,7 +5907,7 @@
           <w14:ligatures w14:val="standardContextual"/>
         </w:rPr>
         <w:drawing>
-          <wp:anchor distT="0" distB="0" distL="114300" distR="114300" simplePos="0" relativeHeight="251659264" behindDoc="0" locked="0" layoutInCell="1" allowOverlap="1" wp14:anchorId="079CD008" wp14:editId="1B296741">
+          <wp:anchor distT="0" distB="0" distL="114300" distR="114300" simplePos="0" relativeHeight="251659264" behindDoc="0" locked="0" layoutInCell="1" allowOverlap="1" wp14:anchorId="079CD008" wp14:editId="62F55FA3">
             <wp:simplePos x="0" y="0"/>
             <wp:positionH relativeFrom="margin">
               <wp:align>right</wp:align>
@@ -7319,7 +7532,13 @@
               </w:rPr>
             </w:pPr>
             <w:r>
-              <w:t>Usuario responsable de la gestión operativa del consultorio, con permisos de administración parcial sobre citas, odontólogos y pacientes.</w:t>
+              <w:t xml:space="preserve">Usuario responsable de la gestión operativa del consultorio, con permisos de administración parcial </w:t>
+            </w:r>
+            <w:r>
+              <w:t>para la interfaz de Django</w:t>
+            </w:r>
+            <w:r>
+              <w:t>.</w:t>
             </w:r>
           </w:p>
         </w:tc>
@@ -8652,7 +8871,39 @@
               <w:rPr>
                 <w:rFonts w:ascii="Arial" w:hAnsi="Arial" w:cs="Arial"/>
               </w:rPr>
-              <w:t>Registra fichas médicas y observaciones clínicas.</w:t>
+              <w:t>Registra fichas médicas</w:t>
+            </w:r>
+            <w:r>
+              <w:rPr>
+                <w:rFonts w:ascii="Arial" w:hAnsi="Arial" w:cs="Arial"/>
+              </w:rPr>
+              <w:t xml:space="preserve"> y </w:t>
+            </w:r>
+            <w:r>
+              <w:rPr>
+                <w:rFonts w:ascii="Arial" w:hAnsi="Arial" w:cs="Arial"/>
+              </w:rPr>
+              <w:t>observaciones clínicas.</w:t>
+            </w:r>
+          </w:p>
+          <w:p>
+            <w:pPr>
+              <w:pStyle w:val="NormalWeb"/>
+              <w:numPr>
+                <w:ilvl w:val="0"/>
+                <w:numId w:val="18"/>
+              </w:numPr>
+              <w:rPr>
+                <w:rFonts w:ascii="Arial" w:hAnsi="Arial" w:cs="Arial"/>
+                <w:lang w:val="es-419" w:eastAsia="es-419"/>
+              </w:rPr>
+            </w:pPr>
+            <w:r>
+              <w:rPr>
+                <w:rFonts w:ascii="Arial" w:hAnsi="Arial" w:cs="Arial"/>
+                <w:lang w:val="es-419"/>
+              </w:rPr>
+              <w:t>Puede registrar el pago de sus citas.</w:t>
             </w:r>
           </w:p>
           <w:p>
@@ -9565,20 +9816,6 @@
         </w:tc>
       </w:tr>
     </w:tbl>
-    <w:p>
-      <w:pPr>
-        <w:shd w:val="clear" w:color="auto" w:fill="FFFFFF"/>
-        <w:spacing w:after="0" w:line="240" w:lineRule="auto"/>
-        <w:rPr>
-          <w:rFonts w:eastAsia="Times New Roman"/>
-          <w:b/>
-          <w:bCs/>
-          <w:color w:val="365F91"/>
-          <w:szCs w:val="36"/>
-          <w:lang w:eastAsia="x-none"/>
-        </w:rPr>
-      </w:pPr>
-    </w:p>
     <w:p>
       <w:pPr>
         <w:shd w:val="clear" w:color="auto" w:fill="FFFFFF"/>
@@ -13414,7 +13651,18 @@
               <w:t>Agendar cita</w:t>
             </w:r>
             <w:r>
-              <w:t xml:space="preserve"> y Editar Cita</w:t>
+              <w:rPr>
+                <w:rStyle w:val="nfasis"/>
+                <w:i w:val="0"/>
+                <w:iCs w:val="0"/>
+              </w:rPr>
+              <w:t>,</w:t>
+            </w:r>
+            <w:r>
+              <w:t xml:space="preserve"> Editar Cita</w:t>
+            </w:r>
+            <w:r>
+              <w:t>, Registrar Pago.</w:t>
             </w:r>
           </w:p>
         </w:tc>
@@ -13607,7 +13855,7 @@
                 <w:szCs w:val="24"/>
                 <w:lang w:eastAsia="es-VE"/>
               </w:rPr>
-              <w:t>Los estados de las citas se reflejan en la base de datos.</w:t>
+              <w:t>Las citas se reflejan con su pago registrado.</w:t>
             </w:r>
           </w:p>
           <w:p>
@@ -13632,6 +13880,31 @@
                 <w:szCs w:val="24"/>
                 <w:lang w:eastAsia="es-VE"/>
               </w:rPr>
+              <w:t>Los estados de las citas se reflejan en la base de datos.</w:t>
+            </w:r>
+          </w:p>
+          <w:p>
+            <w:pPr>
+              <w:numPr>
+                <w:ilvl w:val="0"/>
+                <w:numId w:val="21"/>
+              </w:numPr>
+              <w:shd w:val="clear" w:color="auto" w:fill="FFFFFF"/>
+              <w:spacing w:after="0" w:line="240" w:lineRule="auto"/>
+              <w:contextualSpacing/>
+              <w:jc w:val="both"/>
+              <w:rPr>
+                <w:rFonts w:eastAsia="Times New Roman" w:cs="Arial"/>
+                <w:szCs w:val="24"/>
+                <w:lang w:eastAsia="es-VE"/>
+              </w:rPr>
+            </w:pPr>
+            <w:r>
+              <w:rPr>
+                <w:rFonts w:eastAsia="Times New Roman" w:cs="Arial"/>
+                <w:szCs w:val="24"/>
+                <w:lang w:eastAsia="es-VE"/>
+              </w:rPr>
               <w:t>Se envían notificaciones automáticas a los pacientes según e</w:t>
             </w:r>
             <w:r>
@@ -13702,7 +13975,39 @@
                 <w:szCs w:val="24"/>
                 <w:lang w:eastAsia="es-VE"/>
               </w:rPr>
-              <w:t>Permite buscar fechas, programar nuevas citas, reprogramar citas existentes y actualizar su estado (pendiente, confirmada, cancelada, realizada o mantenimiento). El sistema sincroniza los cambios realizados y actualiza la disponibilidad de horarios en tiempo real.</w:t>
+              <w:t>Permite buscar fechas, programar nuevas citas, reprogramar citas existentes</w:t>
+            </w:r>
+            <w:r>
+              <w:rPr>
+                <w:rFonts w:eastAsia="Times New Roman" w:cs="Arial"/>
+                <w:szCs w:val="24"/>
+                <w:lang w:eastAsia="es-VE"/>
+              </w:rPr>
+              <w:t>,</w:t>
+            </w:r>
+            <w:r>
+              <w:rPr>
+                <w:rFonts w:eastAsia="Times New Roman" w:cs="Arial"/>
+                <w:szCs w:val="24"/>
+                <w:lang w:eastAsia="es-VE"/>
+              </w:rPr>
+              <w:t xml:space="preserve"> actualizar su estado (pendiente, confirmada, cancelada, realizada o mantenimiento)</w:t>
+            </w:r>
+            <w:r>
+              <w:rPr>
+                <w:rFonts w:eastAsia="Times New Roman" w:cs="Arial"/>
+                <w:szCs w:val="24"/>
+                <w:lang w:eastAsia="es-VE"/>
+              </w:rPr>
+              <w:t xml:space="preserve"> y registrar el pago</w:t>
+            </w:r>
+            <w:r>
+              <w:rPr>
+                <w:rFonts w:eastAsia="Times New Roman" w:cs="Arial"/>
+                <w:szCs w:val="24"/>
+                <w:lang w:eastAsia="es-VE"/>
+              </w:rPr>
+              <w:t>. El sistema sincroniza los cambios realizados y actualiza la disponibilidad de horarios en tiempo real.</w:t>
             </w:r>
           </w:p>
         </w:tc>
@@ -14309,6 +14614,7 @@
               <w:spacing w:after="0" w:line="240" w:lineRule="auto"/>
             </w:pPr>
             <w:r>
+              <w:lastRenderedPageBreak/>
               <w:t>7</w:t>
             </w:r>
           </w:p>
@@ -14356,7 +14662,6 @@
               <w:spacing w:after="0" w:line="240" w:lineRule="auto"/>
             </w:pPr>
             <w:r>
-              <w:lastRenderedPageBreak/>
               <w:t>8</w:t>
             </w:r>
           </w:p>
@@ -14700,6 +15005,124 @@
             </w:pPr>
             <w:r>
               <w:t>Registra el cambio de estado y actualiza las estadísticas correspondientes.</w:t>
+            </w:r>
+          </w:p>
+        </w:tc>
+      </w:tr>
+      <w:tr>
+        <w:tc>
+          <w:tcPr>
+            <w:tcW w:w="1124" w:type="dxa"/>
+            <w:shd w:val="clear" w:color="auto" w:fill="FFFFFF"/>
+          </w:tcPr>
+          <w:p>
+            <w:pPr>
+              <w:shd w:val="clear" w:color="auto" w:fill="FFFFFF"/>
+              <w:spacing w:after="0" w:line="240" w:lineRule="auto"/>
+            </w:pPr>
+            <w:r>
+              <w:t>15</w:t>
+            </w:r>
+          </w:p>
+        </w:tc>
+        <w:tc>
+          <w:tcPr>
+            <w:tcW w:w="3483" w:type="dxa"/>
+            <w:shd w:val="clear" w:color="auto" w:fill="FFFFFF"/>
+          </w:tcPr>
+          <w:p>
+            <w:pPr>
+              <w:shd w:val="clear" w:color="auto" w:fill="FFFFFF"/>
+              <w:spacing w:after="0" w:line="240" w:lineRule="auto"/>
+            </w:pPr>
+            <w:r>
+              <w:t>Actor</w:t>
+            </w:r>
+          </w:p>
+        </w:tc>
+        <w:tc>
+          <w:tcPr>
+            <w:tcW w:w="4113" w:type="dxa"/>
+            <w:shd w:val="clear" w:color="auto" w:fill="FFFFFF"/>
+          </w:tcPr>
+          <w:p>
+            <w:pPr>
+              <w:shd w:val="clear" w:color="auto" w:fill="FFFFFF"/>
+              <w:spacing w:after="0" w:line="240" w:lineRule="auto"/>
+            </w:pPr>
+            <w:r>
+              <w:t xml:space="preserve">Puede </w:t>
+            </w:r>
+            <w:r>
+              <w:t xml:space="preserve">registrar </w:t>
+            </w:r>
+            <w:r>
+              <w:t xml:space="preserve">el </w:t>
+            </w:r>
+            <w:r>
+              <w:t>pago</w:t>
+            </w:r>
+            <w:r>
+              <w:t xml:space="preserve"> de una cita</w:t>
+            </w:r>
+            <w:r>
+              <w:t>.</w:t>
+            </w:r>
+          </w:p>
+        </w:tc>
+      </w:tr>
+      <w:tr>
+        <w:tc>
+          <w:tcPr>
+            <w:tcW w:w="1124" w:type="dxa"/>
+            <w:shd w:val="clear" w:color="auto" w:fill="FFFFFF"/>
+          </w:tcPr>
+          <w:p>
+            <w:pPr>
+              <w:shd w:val="clear" w:color="auto" w:fill="FFFFFF"/>
+              <w:spacing w:after="0" w:line="240" w:lineRule="auto"/>
+            </w:pPr>
+            <w:r>
+              <w:t>16</w:t>
+            </w:r>
+          </w:p>
+        </w:tc>
+        <w:tc>
+          <w:tcPr>
+            <w:tcW w:w="3483" w:type="dxa"/>
+            <w:shd w:val="clear" w:color="auto" w:fill="FFFFFF"/>
+          </w:tcPr>
+          <w:p>
+            <w:pPr>
+              <w:shd w:val="clear" w:color="auto" w:fill="FFFFFF"/>
+              <w:spacing w:after="0" w:line="240" w:lineRule="auto"/>
+            </w:pPr>
+            <w:r>
+              <w:t>Sistema</w:t>
+            </w:r>
+          </w:p>
+        </w:tc>
+        <w:tc>
+          <w:tcPr>
+            <w:tcW w:w="4113" w:type="dxa"/>
+            <w:shd w:val="clear" w:color="auto" w:fill="FFFFFF"/>
+          </w:tcPr>
+          <w:p>
+            <w:pPr>
+              <w:shd w:val="clear" w:color="auto" w:fill="FFFFFF"/>
+              <w:spacing w:after="0" w:line="240" w:lineRule="auto"/>
+            </w:pPr>
+            <w:r>
+              <w:t xml:space="preserve">Registra el </w:t>
+            </w:r>
+            <w:r>
+              <w:t>pago correspondiente</w:t>
+            </w:r>
+            <w:r>
+              <w:t xml:space="preserve"> y actualiza la</w:t>
+            </w:r>
+            <w:r>
+              <w:t xml:space="preserve"> cita</w:t>
             </w:r>
           </w:p>
         </w:tc>
@@ -14961,91 +15384,39 @@
           </w:p>
         </w:tc>
       </w:tr>
+      <w:tr>
+        <w:tc>
+          <w:tcPr>
+            <w:tcW w:w="1137" w:type="dxa"/>
+            <w:shd w:val="clear" w:color="auto" w:fill="FFFFFF"/>
+          </w:tcPr>
+          <w:p>
+            <w:pPr>
+              <w:shd w:val="clear" w:color="auto" w:fill="FFFFFF"/>
+              <w:spacing w:after="0" w:line="240" w:lineRule="auto"/>
+            </w:pPr>
+            <w:r>
+              <w:t>10a</w:t>
+            </w:r>
+          </w:p>
+        </w:tc>
+        <w:tc>
+          <w:tcPr>
+            <w:tcW w:w="7583" w:type="dxa"/>
+            <w:shd w:val="clear" w:color="auto" w:fill="FFFFFF"/>
+          </w:tcPr>
+          <w:p>
+            <w:pPr>
+              <w:shd w:val="clear" w:color="auto" w:fill="FFFFFF"/>
+              <w:spacing w:after="0" w:line="240" w:lineRule="auto"/>
+            </w:pPr>
+            <w:r>
+              <w:t>Si ocurre un error al registrar el pago de la cita, el sistema muestra: “No se pudo registrar el pago de la cita, intente nuevamente”.</w:t>
+            </w:r>
+          </w:p>
+        </w:tc>
+      </w:tr>
     </w:tbl>
-    <w:p>
-      <w:pPr>
-        <w:shd w:val="clear" w:color="auto" w:fill="FFFFFF"/>
-        <w:spacing w:after="0" w:line="240" w:lineRule="auto"/>
-        <w:rPr>
-          <w:rFonts w:eastAsia="Times New Roman" w:cs="Arial"/>
-          <w:color w:val="00B050"/>
-          <w:szCs w:val="24"/>
-          <w:lang w:eastAsia="es-VE"/>
-        </w:rPr>
-      </w:pPr>
-    </w:p>
-    <w:p>
-      <w:pPr>
-        <w:shd w:val="clear" w:color="auto" w:fill="FFFFFF"/>
-        <w:spacing w:after="0" w:line="240" w:lineRule="auto"/>
-        <w:rPr>
-          <w:rFonts w:eastAsia="Times New Roman" w:cs="Arial"/>
-          <w:color w:val="00B050"/>
-          <w:szCs w:val="24"/>
-          <w:lang w:eastAsia="es-VE"/>
-        </w:rPr>
-      </w:pPr>
-    </w:p>
-    <w:p>
-      <w:pPr>
-        <w:shd w:val="clear" w:color="auto" w:fill="FFFFFF"/>
-        <w:spacing w:after="0" w:line="240" w:lineRule="auto"/>
-        <w:rPr>
-          <w:rFonts w:eastAsia="Times New Roman" w:cs="Arial"/>
-          <w:color w:val="00B050"/>
-          <w:szCs w:val="24"/>
-          <w:lang w:eastAsia="es-VE"/>
-        </w:rPr>
-      </w:pPr>
-    </w:p>
-    <w:p>
-      <w:pPr>
-        <w:shd w:val="clear" w:color="auto" w:fill="FFFFFF"/>
-        <w:spacing w:after="0" w:line="240" w:lineRule="auto"/>
-        <w:rPr>
-          <w:rFonts w:eastAsia="Times New Roman" w:cs="Arial"/>
-          <w:color w:val="00B050"/>
-          <w:szCs w:val="24"/>
-          <w:lang w:eastAsia="es-VE"/>
-        </w:rPr>
-      </w:pPr>
-    </w:p>
-    <w:p>
-      <w:pPr>
-        <w:shd w:val="clear" w:color="auto" w:fill="FFFFFF"/>
-        <w:spacing w:after="0" w:line="240" w:lineRule="auto"/>
-        <w:rPr>
-          <w:rFonts w:eastAsia="Times New Roman" w:cs="Arial"/>
-          <w:color w:val="00B050"/>
-          <w:szCs w:val="24"/>
-          <w:lang w:eastAsia="es-VE"/>
-        </w:rPr>
-      </w:pPr>
-    </w:p>
-    <w:p>
-      <w:pPr>
-        <w:shd w:val="clear" w:color="auto" w:fill="FFFFFF"/>
-        <w:spacing w:after="0" w:line="240" w:lineRule="auto"/>
-        <w:rPr>
-          <w:rFonts w:eastAsia="Times New Roman" w:cs="Arial"/>
-          <w:color w:val="00B050"/>
-          <w:szCs w:val="24"/>
-          <w:lang w:eastAsia="es-VE"/>
-        </w:rPr>
-      </w:pPr>
-    </w:p>
-    <w:p>
-      <w:pPr>
-        <w:shd w:val="clear" w:color="auto" w:fill="FFFFFF"/>
-        <w:spacing w:after="0" w:line="240" w:lineRule="auto"/>
-        <w:rPr>
-          <w:rFonts w:eastAsia="Times New Roman" w:cs="Arial"/>
-          <w:color w:val="00B050"/>
-          <w:szCs w:val="24"/>
-          <w:lang w:eastAsia="es-VE"/>
-        </w:rPr>
-      </w:pPr>
-    </w:p>
     <w:p>
       <w:pPr>
         <w:shd w:val="clear" w:color="auto" w:fill="FFFFFF"/>
@@ -26607,7 +26978,23 @@
                 <w:szCs w:val="24"/>
                 <w:lang w:eastAsia="es-VE"/>
               </w:rPr>
-              <w:t>Se crea, actualiza o elimina una cita en la base de datos.</w:t>
+              <w:t xml:space="preserve">Se crea, actualiza o </w:t>
+            </w:r>
+            <w:r>
+              <w:rPr>
+                <w:rFonts w:eastAsia="Times New Roman" w:cs="Arial"/>
+                <w:szCs w:val="24"/>
+                <w:lang w:eastAsia="es-VE"/>
+              </w:rPr>
+              <w:t>edita</w:t>
+            </w:r>
+            <w:r>
+              <w:rPr>
+                <w:rFonts w:eastAsia="Times New Roman" w:cs="Arial"/>
+                <w:szCs w:val="24"/>
+                <w:lang w:eastAsia="es-VE"/>
+              </w:rPr>
+              <w:t xml:space="preserve"> una cita en la base de datos.</w:t>
             </w:r>
           </w:p>
           <w:p>

</xml_diff>